<commit_message>
Notities & Links to remember
</commit_message>
<xml_diff>
--- a/Notities Bachelorproef voorstel.docx
+++ b/Notities Bachelorproef voorstel.docx
@@ -169,27 +169,14 @@
             <w:rStyle w:val="Hyperlink"/>
             <w:lang w:val="nl-BE"/>
           </w:rPr>
-          <w:t>https://medium.com/</w:t>
-        </w:r>
-        <w:r>
-          <w:rPr>
-            <w:rStyle w:val="Hyperlink"/>
-            <w:lang w:val="nl-BE"/>
-          </w:rPr>
-          <w:t>w</w:t>
-        </w:r>
-        <w:r>
-          <w:rPr>
-            <w:rStyle w:val="Hyperlink"/>
-            <w:lang w:val="nl-BE"/>
-          </w:rPr>
-          <w:t>elldone-software/an-overview-of-javascript-testing-in-2018-f68950900bc3</w:t>
+          <w:t>https://medium.com/welldone-software/an-overview-of-javascript-testing-in-2018-f68950900bc3</w:t>
         </w:r>
       </w:hyperlink>
     </w:p>
     <w:p>
       <w:pPr>
         <w:rPr>
+          <w:rStyle w:val="Hyperlink"/>
           <w:lang w:val="nl-BE"/>
         </w:rPr>
       </w:pPr>
@@ -205,6 +192,38 @@
     </w:p>
     <w:p>
       <w:pPr>
+        <w:rPr>
+          <w:rStyle w:val="Hyperlink"/>
+          <w:lang w:val="nl-BE"/>
+        </w:rPr>
+      </w:pPr>
+      <w:r>
+        <w:rPr>
+          <w:rStyle w:val="Hyperlink"/>
+          <w:lang w:val="nl-BE"/>
+        </w:rPr>
+        <w:t>https://www.lullabot.com/articles/nightwatch-in-drupal-core</w:t>
+      </w:r>
+      <w:bookmarkStart w:id="0" w:name="_GoBack"/>
+      <w:bookmarkEnd w:id="0"/>
+    </w:p>
+    <w:p>
+      <w:pPr>
+        <w:rPr>
+          <w:lang w:val="nl-BE"/>
+        </w:rPr>
+      </w:pPr>
+      <w:proofErr w:type="gramStart"/>
+      <w:r>
+        <w:rPr>
+          <w:lang w:val="nl-BE"/>
+        </w:rPr>
+        <w:t>https://www.drupal.org/node/2945059</w:t>
+      </w:r>
+      <w:proofErr w:type="gramEnd"/>
+    </w:p>
+    <w:p>
+      <w:pPr>
         <w:pStyle w:val="Kop1"/>
         <w:rPr>
           <w:lang w:val="nl-BE"/>
@@ -293,7 +312,6 @@
           <w:lang w:val="nl-BE"/>
         </w:rPr>
       </w:pPr>
-      <w:bookmarkStart w:id="0" w:name="_GoBack"/>
       <w:r>
         <w:rPr>
           <w:lang w:val="nl-BE"/>
@@ -319,7 +337,6 @@
         <w:t>n voor een combinatie van tools die mij in staat stellen om het tweede deel van het onderzoek goed uit te voeren. Dit onderzoek zou voor Dropsolid de basis kunnen vormen voor de manier waarop zij front-end testen maken.</w:t>
       </w:r>
     </w:p>
-    <w:bookmarkEnd w:id="0"/>
     <w:p>
       <w:pPr>
         <w:rPr>

</xml_diff>